<commit_message>
7COM1079_Final report_template (1) file updated
</commit_message>
<xml_diff>
--- a/7COM1079_Final report_template (1).docx
+++ b/7COM1079_Final report_template (1).docx
@@ -1191,13 +1191,7 @@
         <w:rPr>
           <w:rFonts w:ascii="Times New Roman" w:eastAsia="Times New Roman" w:hAnsi="Times New Roman" w:cs="Times New Roman"/>
         </w:rPr>
-        <w:t xml:space="preserve"> The factors that affect game quality and acceptance are still debated, although the video game industry is a multi-billion-dollar global entertainment business.  The role of publishers, as to whether they affect the critics' scores, is a key area of investigation here. This relationship is significant since critic scores affect revenues, marketing decisions, and brand equity. Earlier studies have proven how publisher strategy affects game success (Marchand &amp; Hennig-Thurau, 2013). This study explores whethe</w:t>
-      </w:r>
-      <w:r>
-        <w:rPr>
-          <w:rFonts w:ascii="Times New Roman" w:eastAsia="Times New Roman" w:hAnsi="Times New Roman" w:cs="Times New Roman"/>
-        </w:rPr>
-        <w:t>r the reviewer scores for Nintendo's published games are any different from that of other publishing houses.</w:t>
+        <w:t xml:space="preserve"> The factors that affect game quality and acceptance are still debated, although the video game industry is a multi-billion-dollar global entertainment business.  The role of publishers, as to whether they affect the critics' scores, is a key area of investigation here. This relationship is significant since critic scores affect revenues, marketing decisions, and brand equity. Earlier studies have proven how publisher strategy affects game success (Marchand &amp; Hennig-Thurau, 2013). This study explores whether the reviewer scores for Nintendo's published games are any different from that of other publishing houses.</w:t>
       </w:r>
     </w:p>
     <w:p>
@@ -1378,21 +1372,7 @@
         <w:rPr>
           <w:rFonts w:ascii="Times New Roman" w:eastAsia="Times New Roman" w:hAnsi="Times New Roman" w:cs="Times New Roman"/>
         </w:rPr>
-        <w:t xml:space="preserve">Formal hypotheses were generated to answer the study question. The null hypothesis, H₀, is that the average critic score of games published by Nintendo and games published by all other businesses are equal. This assumes the identification of the publisher will have no result on critic scores that is distinguishable. The alternative hypothesis is H₁: the true mean critic score for the two groups of publishers </w:t>
-      </w:r>
-      <w:proofErr w:type="gramStart"/>
-      <w:r>
-        <w:rPr>
-          <w:rFonts w:ascii="Times New Roman" w:eastAsia="Times New Roman" w:hAnsi="Times New Roman" w:cs="Times New Roman"/>
-        </w:rPr>
-        <w:t>are</w:t>
-      </w:r>
-      <w:proofErr w:type="gramEnd"/>
-      <w:r>
-        <w:rPr>
-          <w:rFonts w:ascii="Times New Roman" w:eastAsia="Times New Roman" w:hAnsi="Times New Roman" w:cs="Times New Roman"/>
-        </w:rPr>
-        <w:t xml:space="preserve"> not equal. That would suggest that games published by Nintendo may receive either higher or worse critic scores than those from other publishers. These hypotheses were tested via a Wilcoxon Rank-Sum test.</w:t>
+        <w:t>Formal hypotheses were generated to answer the study question. The null hypothesis, H₀, is that the average critic score of games published by Nintendo and games published by all other businesses are equal. This assumes the identification of the publisher will have no result on critic scores that is distinguishable. The alternative hypothesis is H₁: the true mean critic score for the two groups of publishers are not equal. That would suggest that games published by Nintendo may receive either higher or worse critic scores than those from other publishers. These hypotheses were tested via a Wilcoxon Rank-Sum test.</w:t>
       </w:r>
     </w:p>
     <w:p>
@@ -1542,13 +1522,7 @@
         <w:rPr>
           <w:rFonts w:ascii="Times New Roman" w:eastAsia="Times New Roman" w:hAnsi="Times New Roman" w:cs="Times New Roman"/>
         </w:rPr>
-        <w:t>Chen and Kumar (2024) make the same point from a different angle: those single-point bumps or drops on Metacritic don’t just nudge the numbers on the page—they ripple outward. On their dashboards, a single tick up or down in the average rating is all it takes to send sales and online buzz soaring—or crashing. It happens because the relationship isn’t a simple straight-line march; it curves sharply upward. Each small notch higher on the left side fans out into a much bigger jump on the right, like compound i</w:t>
-      </w:r>
-      <w:r>
-        <w:rPr>
-          <w:rFonts w:ascii="Times New Roman" w:eastAsia="Times New Roman" w:hAnsi="Times New Roman" w:cs="Times New Roman"/>
-        </w:rPr>
-        <w:t>nterest applied to reputation.</w:t>
+        <w:t>Chen and Kumar (2024) make the same point from a different angle: those single-point bumps or drops on Metacritic don’t just nudge the numbers on the page—they ripple outward. On their dashboards, a single tick up or down in the average rating is all it takes to send sales and online buzz soaring—or crashing. It happens because the relationship isn’t a simple straight-line march; it curves sharply upward. Each small notch higher on the left side fans out into a much bigger jump on the right, like compound interest applied to reputation.</w:t>
       </w:r>
     </w:p>
     <w:p>
@@ -1684,16 +1658,8 @@
         <w:rPr>
           <w:rFonts w:ascii="Times New Roman" w:eastAsia="Times New Roman" w:hAnsi="Times New Roman" w:cs="Times New Roman"/>
         </w:rPr>
-        <w:t xml:space="preserve">Appropriate graphs for the </w:t>
-      </w:r>
-      <w:proofErr w:type="gramStart"/>
-      <w:r>
-        <w:rPr>
-          <w:rFonts w:ascii="Times New Roman" w:eastAsia="Times New Roman" w:hAnsi="Times New Roman" w:cs="Times New Roman"/>
-        </w:rPr>
-        <w:t>RQ  (</w:t>
-      </w:r>
-      <w:proofErr w:type="gramEnd"/>
+        <w:t>Appropriate graphs for the RQ  (</w:t>
+      </w:r>
       <w:r>
         <w:rPr>
           <w:rFonts w:ascii="Times New Roman" w:eastAsia="Times New Roman" w:hAnsi="Times New Roman" w:cs="Times New Roman"/>
@@ -2257,63 +2223,7 @@
         <w:rPr>
           <w:rFonts w:ascii="Times New Roman" w:eastAsia="Times New Roman" w:hAnsi="Times New Roman" w:cs="Times New Roman"/>
         </w:rPr>
-        <w:t xml:space="preserve">Since The test statistic of W = 1,834,191 with a p-value &lt; 2.2 × 10⁻¹—much below the normal significance threshold of 0.05—is reported in the Wilcoxon Rank-Sum Test output. </w:t>
-      </w:r>
-      <w:proofErr w:type="gramStart"/>
-      <w:r>
-        <w:rPr>
-          <w:rFonts w:ascii="Times New Roman" w:eastAsia="Times New Roman" w:hAnsi="Times New Roman" w:cs="Times New Roman"/>
-        </w:rPr>
-        <w:t>So</w:t>
-      </w:r>
-      <w:proofErr w:type="gramEnd"/>
-      <w:r>
-        <w:rPr>
-          <w:rFonts w:ascii="Times New Roman" w:eastAsia="Times New Roman" w:hAnsi="Times New Roman" w:cs="Times New Roman"/>
-        </w:rPr>
-        <w:t xml:space="preserve"> the null hypothesis is completely rejected by this extremely </w:t>
-      </w:r>
-      <w:proofErr w:type="gramStart"/>
-      <w:r>
-        <w:rPr>
-          <w:rFonts w:ascii="Times New Roman" w:eastAsia="Times New Roman" w:hAnsi="Times New Roman" w:cs="Times New Roman"/>
-        </w:rPr>
-        <w:t>small  p</w:t>
-      </w:r>
-      <w:proofErr w:type="gramEnd"/>
-      <w:r>
-        <w:rPr>
-          <w:rFonts w:ascii="Times New Roman" w:eastAsia="Times New Roman" w:hAnsi="Times New Roman" w:cs="Times New Roman"/>
-        </w:rPr>
-        <w:t xml:space="preserve">-value, showing a statistically significant variation between the critic score distributions for Nintendo and other publishers.  As an </w:t>
-      </w:r>
-      <w:proofErr w:type="gramStart"/>
-      <w:r>
-        <w:rPr>
-          <w:rFonts w:ascii="Times New Roman" w:eastAsia="Times New Roman" w:hAnsi="Times New Roman" w:cs="Times New Roman"/>
-        </w:rPr>
-        <w:t>outcome ,</w:t>
-      </w:r>
-      <w:proofErr w:type="gramEnd"/>
-      <w:r>
-        <w:rPr>
-          <w:rFonts w:ascii="Times New Roman" w:eastAsia="Times New Roman" w:hAnsi="Times New Roman" w:cs="Times New Roman"/>
-        </w:rPr>
-        <w:t xml:space="preserve"> the null hypothesis that the mean and median critic scores are equal is rejected. The analysis supports up the finding that critic ratings </w:t>
-      </w:r>
-      <w:proofErr w:type="gramStart"/>
-      <w:r>
-        <w:rPr>
-          <w:rFonts w:ascii="Times New Roman" w:eastAsia="Times New Roman" w:hAnsi="Times New Roman" w:cs="Times New Roman"/>
-        </w:rPr>
-        <w:t>increases</w:t>
-      </w:r>
-      <w:proofErr w:type="gramEnd"/>
-      <w:r>
-        <w:rPr>
-          <w:rFonts w:ascii="Times New Roman" w:eastAsia="Times New Roman" w:hAnsi="Times New Roman" w:cs="Times New Roman"/>
-        </w:rPr>
-        <w:t xml:space="preserve"> with publisher type and that Nintendo games are quite distinct from those published by other companies. </w:t>
+        <w:t xml:space="preserve">Since The test statistic of W = 1,834,191 with a p-value &lt; 2.2 × 10⁻¹—much below the normal significance threshold of 0.05—is reported in the Wilcoxon Rank-Sum Test output. So the null hypothesis is completely rejected by this extremely small  p-value, showing a statistically significant variation between the critic score distributions for Nintendo and other publishers.  As an outcome , the null hypothesis that the mean and median critic scores are equal is rejected. The analysis supports up the finding that critic ratings increases with publisher type and that Nintendo games are quite distinct from those published by other companies. </w:t>
       </w:r>
     </w:p>
     <w:p>
@@ -2473,27 +2383,7 @@
           <w:lang w:val="en-US"/>
           <w14:ligatures w14:val="none"/>
         </w:rPr>
-        <w:t xml:space="preserve"> we changed our research question few times, so we lost time and had to repeat some parts of the analysis. Many </w:t>
-      </w:r>
-      <w:proofErr w:type="gramStart"/>
-      <w:r>
-        <w:rPr>
-          <w:rFonts w:ascii="Times New Roman" w:eastAsia="Times New Roman" w:hAnsi="Times New Roman" w:cs="Times New Roman"/>
-          <w:kern w:val="0"/>
-          <w:lang w:val="en-US"/>
-          <w14:ligatures w14:val="none"/>
-        </w:rPr>
-        <w:t>times</w:t>
-      </w:r>
-      <w:proofErr w:type="gramEnd"/>
-      <w:r>
-        <w:rPr>
-          <w:rFonts w:ascii="Times New Roman" w:eastAsia="Times New Roman" w:hAnsi="Times New Roman" w:cs="Times New Roman"/>
-          <w:kern w:val="0"/>
-          <w:lang w:val="en-US"/>
-          <w14:ligatures w14:val="none"/>
-        </w:rPr>
-        <w:t xml:space="preserve"> we were working from files saved on our own laptops instead of updating everything properly on GitHub, so it became confusing. In future, we want to record our decisions more clearly, and use GitHub as the main place for all our code.</w:t>
+        <w:t xml:space="preserve"> we changed our research question few times, so we lost time and had to repeat some parts of the analysis. Many times we were working from files saved on our own laptops instead of updating everything properly on GitHub, so it became confusing. In future, we want to record our decisions more clearly, and use GitHub as the main place for all our code.</w:t>
       </w:r>
     </w:p>
     <w:p>
@@ -2925,6 +2815,14 @@
     </w:p>
     <w:p>
       <w:pPr>
+        <w:ind w:left="142"/>
+        <w:rPr>
+          <w:rFonts w:ascii="Times New Roman" w:eastAsia="Times New Roman" w:hAnsi="Times New Roman" w:cs="Times New Roman"/>
+        </w:rPr>
+      </w:pPr>
+    </w:p>
+    <w:p>
+      <w:pPr>
         <w:pStyle w:val="ListParagraph"/>
         <w:numPr>
           <w:ilvl w:val="1"/>
@@ -2952,6 +2850,36 @@
     </w:p>
     <w:p>
       <w:pPr>
+        <w:ind w:left="426"/>
+        <w:rPr>
+          <w:rFonts w:ascii="Times New Roman" w:eastAsia="Times New Roman" w:hAnsi="Times New Roman" w:cs="Times New Roman"/>
+        </w:rPr>
+      </w:pPr>
+    </w:p>
+    <w:p>
+      <w:pPr>
+        <w:ind w:left="426"/>
+        <w:rPr>
+          <w:rFonts w:ascii="Times New Roman" w:eastAsia="Times New Roman" w:hAnsi="Times New Roman" w:cs="Times New Roman"/>
+        </w:rPr>
+      </w:pPr>
+      <w:r>
+        <w:rPr>
+          <w:rFonts w:ascii="Times New Roman" w:eastAsia="Times New Roman" w:hAnsi="Times New Roman" w:cs="Times New Roman"/>
+        </w:rPr>
+        <w:t>We stacked up Nintendo’s games against every other publisher and asked a simple question: do critics rate them differently? Running the numbers with a Wilcoxon rank-sum test gave us an eye-catchingly small p-value—far below the usual cutoff. That’s statistical speak for “this isn’t a coincidence.” In plain terms, Nintendo releases consistently score higher (or just differently) than titles coming from other houses, so the name on the box does seem to sway the critics’ judgment.</w:t>
+      </w:r>
+    </w:p>
+    <w:p>
+      <w:pPr>
+        <w:ind w:left="426"/>
+        <w:rPr>
+          <w:rFonts w:ascii="Times New Roman" w:eastAsia="Times New Roman" w:hAnsi="Times New Roman" w:cs="Times New Roman"/>
+        </w:rPr>
+      </w:pPr>
+    </w:p>
+    <w:p>
+      <w:pPr>
         <w:pStyle w:val="ListParagraph"/>
         <w:numPr>
           <w:ilvl w:val="1"/>
@@ -2981,30 +2909,35 @@
     </w:p>
     <w:p>
       <w:pPr>
-        <w:pStyle w:val="ListParagraph"/>
-        <w:numPr>
-          <w:ilvl w:val="0"/>
-          <w:numId w:val="5"/>
-        </w:numPr>
-        <w:ind w:left="1440"/>
-        <w:rPr>
-          <w:rFonts w:ascii="Times New Roman" w:eastAsia="Times New Roman" w:hAnsi="Times New Roman" w:cs="Times New Roman"/>
-          <w:highlight w:val="yellow"/>
-        </w:rPr>
-      </w:pPr>
-      <w:r>
-        <w:rPr>
-          <w:rFonts w:ascii="Times New Roman" w:eastAsia="Times New Roman" w:hAnsi="Times New Roman" w:cs="Times New Roman"/>
-          <w:highlight w:val="yellow"/>
-        </w:rPr>
-        <w:t>Interpretation of what the results mean in terms of your RQ and the effect this may have on your population and the wider context of your topic.</w:t>
-      </w:r>
-      <w:r>
-        <w:rPr>
-          <w:rFonts w:ascii="Times New Roman" w:eastAsia="Times New Roman" w:hAnsi="Times New Roman" w:cs="Times New Roman"/>
-        </w:rPr>
-        <w:t xml:space="preserve"> </w:t>
-      </w:r>
+        <w:ind w:left="426"/>
+        <w:rPr>
+          <w:rFonts w:ascii="Times New Roman" w:eastAsia="Times New Roman" w:hAnsi="Times New Roman" w:cs="Times New Roman"/>
+          <w:b/>
+          <w:bCs/>
+        </w:rPr>
+      </w:pPr>
+    </w:p>
+    <w:p>
+      <w:pPr>
+        <w:ind w:left="426"/>
+        <w:rPr>
+          <w:rFonts w:ascii="Times New Roman" w:eastAsia="Times New Roman" w:hAnsi="Times New Roman" w:cs="Times New Roman"/>
+        </w:rPr>
+      </w:pPr>
+      <w:r>
+        <w:rPr>
+          <w:rFonts w:ascii="Times New Roman" w:eastAsia="Times New Roman" w:hAnsi="Times New Roman" w:cs="Times New Roman"/>
+        </w:rPr>
+        <w:t>Reviewers don’t seem to weigh every publisher on the same scale. When the label on the box says “Nintendo,” critics consistently hand out scores that drift away from the averages given to titles from other companies. That gap could come from tighter polish, decades of nostalgia, the kinds of experiences Nintendo chooses to make, or simply the halo that its name carries. Whatever the exact mix of factors, the data show that who publishes a game quietly nudges the numbers. More broadly, this hints that exclusivity, a studio’s design DNA, or the stories a brand has told for decades can all seep into the supposedly objective language of review scores.</w:t>
+      </w:r>
+    </w:p>
+    <w:p>
+      <w:pPr>
+        <w:ind w:left="426"/>
+        <w:rPr>
+          <w:rFonts w:ascii="Times New Roman" w:eastAsia="Times New Roman" w:hAnsi="Times New Roman" w:cs="Times New Roman"/>
+        </w:rPr>
+      </w:pPr>
     </w:p>
     <w:p>
       <w:pPr>
@@ -3022,7 +2955,14 @@
         <w:rPr>
           <w:rFonts w:ascii="Times New Roman" w:eastAsia="Times New Roman" w:hAnsi="Times New Roman" w:cs="Times New Roman"/>
         </w:rPr>
-        <w:t>Reasons and/or implications for future work, limitations of your study (</w:t>
+        <w:lastRenderedPageBreak/>
+        <w:t>Reasons and/or implications for future work</w:t>
+      </w:r>
+      <w:r>
+        <w:rPr>
+          <w:rFonts w:ascii="Times New Roman" w:eastAsia="Times New Roman" w:hAnsi="Times New Roman" w:cs="Times New Roman"/>
+        </w:rPr>
+        <w:t>, limitations of your study (</w:t>
       </w:r>
       <w:r>
         <w:rPr>
@@ -3031,6 +2971,28 @@
           <w:bCs/>
         </w:rPr>
         <w:t>50 words)</w:t>
+      </w:r>
+    </w:p>
+    <w:p>
+      <w:pPr>
+        <w:ind w:left="426"/>
+        <w:rPr>
+          <w:rFonts w:ascii="Times New Roman" w:eastAsia="Times New Roman" w:hAnsi="Times New Roman" w:cs="Times New Roman"/>
+        </w:rPr>
+      </w:pPr>
+    </w:p>
+    <w:p>
+      <w:pPr>
+        <w:ind w:left="426"/>
+        <w:rPr>
+          <w:rFonts w:ascii="Times New Roman" w:eastAsia="Times New Roman" w:hAnsi="Times New Roman" w:cs="Times New Roman"/>
+        </w:rPr>
+      </w:pPr>
+      <w:r>
+        <w:rPr>
+          <w:rFonts w:ascii="Times New Roman" w:eastAsia="Times New Roman" w:hAnsi="Times New Roman" w:cs="Times New Roman"/>
+        </w:rPr>
+        <w:t>Future research can compare additional publishers, add user scores, and/or look to explore genre and year factors. Limitations of the current study include relying on one dataset, which may not include the entire market. Another limitation is the assumption that critic scores are unbiased and comparable across different reviewing platforms.</w:t>
       </w:r>
     </w:p>
     <w:p>
@@ -3312,11 +3274,6 @@
       </w:rPr>
       <w:id w:val="1575775596"/>
     </w:sdtPr>
-    <w:sdtEndPr>
-      <w:rPr>
-        <w:rStyle w:val="PageNumber"/>
-      </w:rPr>
-    </w:sdtEndPr>
     <w:sdtContent>
       <w:p>
         <w:pPr>
@@ -3365,11 +3322,6 @@
       </w:rPr>
       <w:id w:val="-1249032875"/>
     </w:sdtPr>
-    <w:sdtEndPr>
-      <w:rPr>
-        <w:rStyle w:val="PageNumber"/>
-      </w:rPr>
-    </w:sdtEndPr>
     <w:sdtContent>
       <w:p>
         <w:pPr>

</xml_diff>